<commit_message>
需求2 https://www.tapd.cn/47427195/s/1000015 --story=1000085,1000086 --user=朱嗣琪
</commit_message>
<xml_diff>
--- a/1.01 SOW Template-CN.docx
+++ b/1.01 SOW Template-CN.docx
@@ -3480,9 +3480,18 @@
             <w:vAlign w:val="center"/>
           </w:tcPr>
           <w:p>
+            <w:pPr>
+              <w:rPr>
+                <w:b/>
+                <w:bCs/>
+              </w:rPr>
+            </w:pPr>
+            <w:bookmarkStart w:id="16" w:name="_GoBack"/>
             <w:r>
               <w:rPr>
                 <w:rFonts w:hint="eastAsia"/>
+                <w:b/>
+                <w:bCs/>
               </w:rPr>
               <w:t>序号</w:t>
             </w:r>
@@ -3495,11 +3504,17 @@
           </w:tcPr>
           <w:p>
             <w:pPr>
-              <w:ind w:firstLineChars="400" w:firstLine="800"/>
+              <w:ind w:firstLineChars="400" w:firstLine="803"/>
+              <w:rPr>
+                <w:b/>
+                <w:bCs/>
+              </w:rPr>
             </w:pPr>
             <w:r>
               <w:rPr>
                 <w:rFonts w:hint="eastAsia"/>
+                <w:b/>
+                <w:bCs/>
               </w:rPr>
               <w:t>交付内容</w:t>
             </w:r>
@@ -3512,11 +3527,17 @@
           </w:tcPr>
           <w:p>
             <w:pPr>
-              <w:ind w:firstLineChars="100" w:firstLine="200"/>
+              <w:ind w:firstLineChars="100" w:firstLine="201"/>
+              <w:rPr>
+                <w:b/>
+                <w:bCs/>
+              </w:rPr>
             </w:pPr>
             <w:r>
               <w:rPr>
                 <w:rFonts w:hint="eastAsia"/>
+                <w:b/>
+                <w:bCs/>
               </w:rPr>
               <w:t>交付日期</w:t>
             </w:r>
@@ -3528,13 +3549,51 @@
             <w:vAlign w:val="center"/>
           </w:tcPr>
           <w:p>
+            <w:pPr>
+              <w:rPr>
+                <w:b/>
+                <w:bCs/>
+              </w:rPr>
+            </w:pPr>
             <w:r>
               <w:rPr>
                 <w:rFonts w:hint="eastAsia"/>
+                <w:b/>
+                <w:bCs/>
               </w:rPr>
               <w:t>备注</w:t>
             </w:r>
           </w:p>
+        </w:tc>
+      </w:tr>
+      <w:bookmarkEnd w:id="16"/>
+      <w:tr>
+        <w:trPr>
+          <w:jc w:val="center"/>
+        </w:trPr>
+        <w:tc>
+          <w:tcPr>
+            <w:tcW w:w="620" w:type="dxa"/>
+          </w:tcPr>
+          <w:p/>
+        </w:tc>
+        <w:tc>
+          <w:tcPr>
+            <w:tcW w:w="2851" w:type="dxa"/>
+          </w:tcPr>
+          <w:p/>
+        </w:tc>
+        <w:tc>
+          <w:tcPr>
+            <w:tcW w:w="1811" w:type="dxa"/>
+          </w:tcPr>
+          <w:p/>
+        </w:tc>
+        <w:tc>
+          <w:tcPr>
+            <w:tcW w:w="1910" w:type="dxa"/>
+          </w:tcPr>
+          <w:p/>
         </w:tc>
       </w:tr>
       <w:tr>
@@ -3682,35 +3741,6 @@
           <w:p/>
         </w:tc>
       </w:tr>
-      <w:tr>
-        <w:trPr>
-          <w:jc w:val="center"/>
-        </w:trPr>
-        <w:tc>
-          <w:tcPr>
-            <w:tcW w:w="620" w:type="dxa"/>
-          </w:tcPr>
-          <w:p/>
-        </w:tc>
-        <w:tc>
-          <w:tcPr>
-            <w:tcW w:w="2851" w:type="dxa"/>
-          </w:tcPr>
-          <w:p/>
-        </w:tc>
-        <w:tc>
-          <w:tcPr>
-            <w:tcW w:w="1811" w:type="dxa"/>
-          </w:tcPr>
-          <w:p/>
-        </w:tc>
-        <w:tc>
-          <w:tcPr>
-            <w:tcW w:w="1910" w:type="dxa"/>
-          </w:tcPr>
-          <w:p/>
-        </w:tc>
-      </w:tr>
     </w:tbl>
     <w:p>
       <w:pPr>
@@ -3724,7 +3754,7 @@
       <w:pPr>
         <w:pStyle w:val="2"/>
       </w:pPr>
-      <w:bookmarkStart w:id="16" w:name="_Toc312843204"/>
+      <w:bookmarkStart w:id="17" w:name="_Toc312843204"/>
       <w:r>
         <w:rPr>
           <w:rFonts w:hint="eastAsia"/>
@@ -3732,8 +3762,6 @@
         </w:rPr>
         <w:t>项目方案</w:t>
       </w:r>
-      <w:bookmarkStart w:id="17" w:name="_GoBack"/>
-      <w:bookmarkEnd w:id="16"/>
       <w:bookmarkEnd w:id="17"/>
     </w:p>
     <w:p>
@@ -6928,7 +6956,7 @@
 </file>
 
 <file path=customXml/itemProps2.xml><?xml version="1.0" encoding="utf-8"?>
-<ds:datastoreItem xmlns:ds="http://schemas.openxmlformats.org/officeDocument/2006/customXml" ds:itemID="{FD5022C7-D840-4F0C-A93F-7BB146612A2D}">
+<ds:datastoreItem xmlns:ds="http://schemas.openxmlformats.org/officeDocument/2006/customXml" ds:itemID="{C70675CF-6CDC-4309-BE18-8FCBA6EED53D}">
   <ds:schemaRefs>
     <ds:schemaRef ds:uri="http://schemas.openxmlformats.org/officeDocument/2006/bibliography"/>
   </ds:schemaRefs>

</xml_diff>

<commit_message>
【示例】缺陷1 https://www.tapd.cn/47427195/s/1000023 --bug=1000017 --user=朱嗣琪 需求1 https://www.tapd.cn/47427195/s/1000024 --story=1000086 --user=朱嗣琪
</commit_message>
<xml_diff>
--- a/1.01 SOW Template-CN.docx
+++ b/1.01 SOW Template-CN.docx
@@ -3223,98 +3223,110 @@
         <w:pStyle w:val="ad"/>
         <w:ind w:leftChars="270" w:left="567"/>
         <w:rPr>
+          <w:rFonts w:ascii="Arial" w:eastAsia="宋体" w:hAnsi="Arial" w:cs="Arial" w:hint="eastAsia"/>
+          <w:sz w:val="20"/>
+          <w:szCs w:val="20"/>
+          <w:lang w:eastAsia="zh-CN"/>
+        </w:rPr>
+      </w:pPr>
+      <w:r>
+        <w:rPr>
+          <w:rFonts w:ascii="Arial" w:eastAsia="宋体" w:hAnsi="Arial" w:cs="Arial" w:hint="eastAsia"/>
+          <w:sz w:val="20"/>
+          <w:szCs w:val="20"/>
+          <w:lang w:eastAsia="zh-CN"/>
+        </w:rPr>
+        <w:t xml:space="preserve"> </w:t>
+      </w:r>
+      <w:bookmarkStart w:id="4" w:name="_GoBack"/>
+      <w:bookmarkEnd w:id="4"/>
+    </w:p>
+    <w:p>
+      <w:pPr>
+        <w:pStyle w:val="2"/>
+      </w:pPr>
+      <w:bookmarkStart w:id="5" w:name="_Toc312843195"/>
+      <w:r>
+        <w:rPr>
+          <w:rFonts w:hint="eastAsia"/>
+          <w:lang w:eastAsia="zh-CN"/>
+        </w:rPr>
+        <w:t>文档目标</w:t>
+      </w:r>
+      <w:bookmarkEnd w:id="5"/>
+    </w:p>
+    <w:p>
+      <w:pPr>
+        <w:pStyle w:val="ad"/>
+        <w:ind w:leftChars="270" w:left="567"/>
+        <w:rPr>
           <w:rFonts w:ascii="Arial" w:eastAsia="宋体" w:hAnsi="Arial" w:cs="Arial"/>
           <w:sz w:val="20"/>
           <w:szCs w:val="20"/>
         </w:rPr>
       </w:pPr>
-    </w:p>
-    <w:p>
-      <w:pPr>
-        <w:pStyle w:val="2"/>
-      </w:pPr>
-      <w:bookmarkStart w:id="4" w:name="_Toc312843195"/>
       <w:r>
-        <w:rPr>
-          <w:rFonts w:hint="eastAsia"/>
-          <w:lang w:eastAsia="zh-CN"/>
-        </w:rPr>
-        <w:t>文档目标</w:t>
-      </w:r>
-      <w:bookmarkEnd w:id="4"/>
-    </w:p>
-    <w:p>
-      <w:pPr>
-        <w:pStyle w:val="ad"/>
-        <w:ind w:leftChars="270" w:left="567"/>
         <w:rPr>
           <w:rFonts w:ascii="Arial" w:eastAsia="宋体" w:hAnsi="Arial" w:cs="Arial"/>
           <w:sz w:val="20"/>
           <w:szCs w:val="20"/>
         </w:rPr>
-      </w:pPr>
-      <w:r>
-        <w:rPr>
-          <w:rFonts w:ascii="Arial" w:eastAsia="宋体" w:hAnsi="Arial" w:cs="Arial"/>
-          <w:sz w:val="20"/>
-          <w:szCs w:val="20"/>
-        </w:rPr>
         <w:t>This STATEMENT OF WORK (“SOW”) outlines the responsibilities and duties involved and committed to this project for all parties involved. This document clarifies the scope and objective of the project.</w:t>
       </w:r>
-      <w:bookmarkStart w:id="5" w:name="_Toc107653762"/>
-      <w:bookmarkStart w:id="6" w:name="_Toc107801390"/>
-      <w:bookmarkEnd w:id="5"/>
+      <w:bookmarkStart w:id="6" w:name="_Toc107653762"/>
+      <w:bookmarkStart w:id="7" w:name="_Toc107801390"/>
       <w:bookmarkEnd w:id="6"/>
+      <w:bookmarkEnd w:id="7"/>
     </w:p>
     <w:p>
       <w:pPr>
         <w:pStyle w:val="1"/>
       </w:pPr>
-      <w:bookmarkStart w:id="7" w:name="_Toc117481559"/>
-      <w:bookmarkStart w:id="8" w:name="_Toc312843196"/>
-      <w:bookmarkEnd w:id="7"/>
+      <w:bookmarkStart w:id="8" w:name="_Toc117481559"/>
+      <w:bookmarkStart w:id="9" w:name="_Toc312843196"/>
+      <w:bookmarkEnd w:id="8"/>
       <w:r>
         <w:rPr>
           <w:rFonts w:hint="eastAsia"/>
           <w:lang w:eastAsia="zh-CN"/>
         </w:rPr>
         <w:t>项目信息</w:t>
-      </w:r>
-      <w:bookmarkEnd w:id="8"/>
-    </w:p>
-    <w:p>
-      <w:pPr>
-        <w:pStyle w:val="2"/>
-        <w:rPr>
-          <w:lang w:eastAsia="zh-CN"/>
-        </w:rPr>
-      </w:pPr>
-      <w:bookmarkStart w:id="9" w:name="_Toc312843197"/>
-      <w:r>
-        <w:rPr>
-          <w:rFonts w:hint="eastAsia"/>
-          <w:lang w:eastAsia="zh-CN"/>
-        </w:rPr>
-        <w:t>目标</w:t>
       </w:r>
       <w:bookmarkEnd w:id="9"/>
     </w:p>
     <w:p>
       <w:pPr>
-        <w:pStyle w:val="BodyText12"/>
+        <w:pStyle w:val="2"/>
         <w:rPr>
           <w:lang w:eastAsia="zh-CN"/>
         </w:rPr>
       </w:pPr>
+      <w:bookmarkStart w:id="10" w:name="_Toc312843197"/>
+      <w:r>
+        <w:rPr>
+          <w:rFonts w:hint="eastAsia"/>
+          <w:lang w:eastAsia="zh-CN"/>
+        </w:rPr>
+        <w:t>目标</w:t>
+      </w:r>
+      <w:bookmarkEnd w:id="10"/>
     </w:p>
     <w:p>
       <w:pPr>
+        <w:pStyle w:val="BodyText12"/>
+        <w:rPr>
+          <w:lang w:eastAsia="zh-CN"/>
+        </w:rPr>
+      </w:pPr>
+    </w:p>
+    <w:p>
+      <w:pPr>
         <w:pStyle w:val="2"/>
         <w:rPr>
           <w:lang w:eastAsia="zh-CN"/>
         </w:rPr>
       </w:pPr>
-      <w:bookmarkStart w:id="10" w:name="_Toc312843198"/>
+      <w:bookmarkStart w:id="11" w:name="_Toc312843198"/>
       <w:r>
         <w:rPr>
           <w:rFonts w:hint="eastAsia"/>
@@ -3322,7 +3334,7 @@
         </w:rPr>
         <w:t>范围</w:t>
       </w:r>
-      <w:bookmarkEnd w:id="10"/>
+      <w:bookmarkEnd w:id="11"/>
     </w:p>
     <w:p>
       <w:pPr>
@@ -3345,7 +3357,7 @@
           <w:lang w:eastAsia="zh-CN"/>
         </w:rPr>
       </w:pPr>
-      <w:bookmarkStart w:id="11" w:name="_Toc312843199"/>
+      <w:bookmarkStart w:id="12" w:name="_Toc312843199"/>
       <w:r>
         <w:rPr>
           <w:rFonts w:hint="eastAsia"/>
@@ -3353,7 +3365,7 @@
         </w:rPr>
         <w:t>计划</w:t>
       </w:r>
-      <w:bookmarkEnd w:id="11"/>
+      <w:bookmarkEnd w:id="12"/>
     </w:p>
     <w:p>
       <w:pPr>
@@ -3384,77 +3396,77 @@
           <w:lang w:eastAsia="zh-CN"/>
         </w:rPr>
       </w:pPr>
-      <w:bookmarkStart w:id="12" w:name="_Toc312843200"/>
+      <w:bookmarkStart w:id="13" w:name="_Toc312843200"/>
       <w:r>
         <w:rPr>
           <w:rFonts w:hint="eastAsia"/>
           <w:lang w:eastAsia="zh-CN"/>
         </w:rPr>
         <w:t>资源</w:t>
-      </w:r>
-      <w:bookmarkEnd w:id="12"/>
-    </w:p>
-    <w:p>
-      <w:pPr>
-        <w:pStyle w:val="BodyText12"/>
-        <w:rPr>
-          <w:lang w:eastAsia="zh-CN"/>
-        </w:rPr>
-      </w:pPr>
-    </w:p>
-    <w:p>
-      <w:pPr>
-        <w:pStyle w:val="2"/>
-      </w:pPr>
-      <w:bookmarkStart w:id="13" w:name="_Toc312843201"/>
-      <w:r>
-        <w:rPr>
-          <w:rFonts w:hint="eastAsia"/>
-          <w:lang w:eastAsia="zh-CN"/>
-        </w:rPr>
-        <w:t>系统需求</w:t>
       </w:r>
       <w:bookmarkEnd w:id="13"/>
     </w:p>
     <w:p>
       <w:pPr>
         <w:pStyle w:val="BodyText12"/>
-        <w:ind w:left="1774"/>
+        <w:rPr>
+          <w:lang w:eastAsia="zh-CN"/>
+        </w:rPr>
       </w:pPr>
     </w:p>
     <w:p>
       <w:pPr>
-        <w:pStyle w:val="1"/>
-        <w:rPr>
-          <w:lang w:eastAsia="zh-CN"/>
-        </w:rPr>
-      </w:pPr>
-      <w:bookmarkStart w:id="14" w:name="_Toc312843202"/>
+        <w:pStyle w:val="2"/>
+      </w:pPr>
+      <w:bookmarkStart w:id="14" w:name="_Toc312843201"/>
       <w:r>
         <w:rPr>
           <w:rFonts w:hint="eastAsia"/>
           <w:lang w:eastAsia="zh-CN"/>
         </w:rPr>
-        <w:t>项目提交物</w:t>
+        <w:t>系统需求</w:t>
       </w:r>
       <w:bookmarkEnd w:id="14"/>
     </w:p>
     <w:p>
       <w:pPr>
-        <w:pStyle w:val="2"/>
+        <w:pStyle w:val="BodyText12"/>
+        <w:ind w:left="1774"/>
+      </w:pPr>
+    </w:p>
+    <w:p>
+      <w:pPr>
+        <w:pStyle w:val="1"/>
         <w:rPr>
           <w:lang w:eastAsia="zh-CN"/>
         </w:rPr>
       </w:pPr>
-      <w:bookmarkStart w:id="15" w:name="_Toc312843203"/>
+      <w:bookmarkStart w:id="15" w:name="_Toc312843202"/>
       <w:r>
         <w:rPr>
           <w:rFonts w:hint="eastAsia"/>
           <w:lang w:eastAsia="zh-CN"/>
         </w:rPr>
+        <w:t>项目提交物</w:t>
+      </w:r>
+      <w:bookmarkEnd w:id="15"/>
+    </w:p>
+    <w:p>
+      <w:pPr>
+        <w:pStyle w:val="2"/>
+        <w:rPr>
+          <w:lang w:eastAsia="zh-CN"/>
+        </w:rPr>
+      </w:pPr>
+      <w:bookmarkStart w:id="16" w:name="_Toc312843203"/>
+      <w:r>
+        <w:rPr>
+          <w:rFonts w:hint="eastAsia"/>
+          <w:lang w:eastAsia="zh-CN"/>
+        </w:rPr>
         <w:t>主要交付物</w:t>
       </w:r>
-      <w:bookmarkEnd w:id="15"/>
+      <w:bookmarkEnd w:id="16"/>
     </w:p>
     <w:tbl>
       <w:tblPr>
@@ -3486,7 +3498,6 @@
                 <w:bCs/>
               </w:rPr>
             </w:pPr>
-            <w:bookmarkStart w:id="16" w:name="_GoBack"/>
             <w:r>
               <w:rPr>
                 <w:rFonts w:hint="eastAsia"/>
@@ -3566,7 +3577,6 @@
           </w:p>
         </w:tc>
       </w:tr>
-      <w:bookmarkEnd w:id="16"/>
       <w:tr>
         <w:trPr>
           <w:jc w:val="center"/>
@@ -6956,7 +6966,7 @@
 </file>
 
 <file path=customXml/itemProps2.xml><?xml version="1.0" encoding="utf-8"?>
-<ds:datastoreItem xmlns:ds="http://schemas.openxmlformats.org/officeDocument/2006/customXml" ds:itemID="{C70675CF-6CDC-4309-BE18-8FCBA6EED53D}">
+<ds:datastoreItem xmlns:ds="http://schemas.openxmlformats.org/officeDocument/2006/customXml" ds:itemID="{B523153A-9A8B-428D-BAF7-5268268F6BF1}">
   <ds:schemaRefs>
     <ds:schemaRef ds:uri="http://schemas.openxmlformats.org/officeDocument/2006/bibliography"/>
   </ds:schemaRefs>

</xml_diff>